<commit_message>
Sửa phiếu chấm điểm
</commit_message>
<xml_diff>
--- a/Mau-PhieuChamDiem-LetTutor-2021.docx
+++ b/Mau-PhieuChamDiem-LetTutor-2021.docx
@@ -4010,7 +4010,7 @@
                 <w:szCs w:val="20"/>
                 <w:lang w:val="en-US"/>
               </w:rPr>
-              <w:t>0</w:t>
+              <w:t>-0.25</w:t>
             </w:r>
           </w:p>
         </w:tc>
@@ -4053,7 +4053,16 @@
                 <w:sz w:val="20"/>
                 <w:szCs w:val="20"/>
               </w:rPr>
-              <w:t>Gom nhóm nhiều lớp học gần nhau</w:t>
+              <w:t>Chưa g</w:t>
+            </w:r>
+            <w:r>
+              <w:rPr>
+                <w:rFonts w:ascii="Tahoma" w:eastAsia="Tahoma" w:hAnsi="Tahoma" w:cs="Tahoma"/>
+                <w:color w:val="FF0000"/>
+                <w:sz w:val="20"/>
+                <w:szCs w:val="20"/>
+              </w:rPr>
+              <w:t>om nhóm nhiều lớp học gần nhau</w:t>
             </w:r>
           </w:p>
         </w:tc>
@@ -4668,7 +4677,7 @@
                 <w:szCs w:val="20"/>
                 <w:lang w:val="en-US"/>
               </w:rPr>
-              <w:t>0</w:t>
+              <w:t>-0.25</w:t>
             </w:r>
           </w:p>
         </w:tc>
@@ -7051,7 +7060,7 @@
             </wp:anchor>
           </w:drawing>
         </mc:Choice>
-        <mc:Fallback xmlns:sl="http://schemas.openxmlformats.org/schemaLibrary/2006/main" xmlns:a="http://schemas.openxmlformats.org/drawingml/2006/main" xmlns:pic="http://schemas.openxmlformats.org/drawingml/2006/picture" xmlns:c="http://schemas.openxmlformats.org/drawingml/2006/chart" xmlns:lc="http://schemas.openxmlformats.org/drawingml/2006/lockedCanvas" xmlns:dgm="http://schemas.openxmlformats.org/drawingml/2006/diagram">
+        <mc:Fallback xmlns:dgm="http://schemas.openxmlformats.org/drawingml/2006/diagram" xmlns:lc="http://schemas.openxmlformats.org/drawingml/2006/lockedCanvas" xmlns:c="http://schemas.openxmlformats.org/drawingml/2006/chart" xmlns:pic="http://schemas.openxmlformats.org/drawingml/2006/picture" xmlns:a="http://schemas.openxmlformats.org/drawingml/2006/main" xmlns:sl="http://schemas.openxmlformats.org/schemaLibrary/2006/main">
           <w:drawing>
             <wp:anchor allowOverlap="1" behindDoc="0" distB="0" distT="0" distL="114300" distR="114300" hidden="0" layoutInCell="1" locked="0" relativeHeight="0" simplePos="0">
               <wp:simplePos x="0" y="0"/>
@@ -7225,7 +7234,7 @@
             </wp:anchor>
           </w:drawing>
         </mc:Choice>
-        <mc:Fallback xmlns:sl="http://schemas.openxmlformats.org/schemaLibrary/2006/main" xmlns:a="http://schemas.openxmlformats.org/drawingml/2006/main" xmlns:pic="http://schemas.openxmlformats.org/drawingml/2006/picture" xmlns:c="http://schemas.openxmlformats.org/drawingml/2006/chart" xmlns:lc="http://schemas.openxmlformats.org/drawingml/2006/lockedCanvas" xmlns:dgm="http://schemas.openxmlformats.org/drawingml/2006/diagram">
+        <mc:Fallback xmlns:dgm="http://schemas.openxmlformats.org/drawingml/2006/diagram" xmlns:lc="http://schemas.openxmlformats.org/drawingml/2006/lockedCanvas" xmlns:c="http://schemas.openxmlformats.org/drawingml/2006/chart" xmlns:pic="http://schemas.openxmlformats.org/drawingml/2006/picture" xmlns:a="http://schemas.openxmlformats.org/drawingml/2006/main" xmlns:sl="http://schemas.openxmlformats.org/schemaLibrary/2006/main">
           <w:drawing>
             <wp:anchor allowOverlap="1" behindDoc="0" distB="0" distT="0" distL="114300" distR="114300" hidden="0" layoutInCell="1" locked="0" relativeHeight="0" simplePos="0">
               <wp:simplePos x="0" y="0"/>

</xml_diff>

<commit_message>
Sửa vài dòng đa ngôn ngữ + Phiếu chấm điểm cuối
</commit_message>
<xml_diff>
--- a/Mau-PhieuChamDiem-LetTutor-2021.docx
+++ b/Mau-PhieuChamDiem-LetTutor-2021.docx
@@ -3263,29 +3263,18 @@
                 <w:color w:val="FF0000"/>
                 <w:sz w:val="20"/>
                 <w:szCs w:val="20"/>
-                <w:lang w:val="en-US"/>
-              </w:rPr>
-              <w:t xml:space="preserve">Không gửi </w:t>
-            </w:r>
-            <w:r>
-              <w:rPr>
-                <w:rFonts w:ascii="Tahoma" w:eastAsia="Tahoma" w:hAnsi="Tahoma" w:cs="Tahoma"/>
-                <w:color w:val="FF0000"/>
-                <w:sz w:val="20"/>
-                <w:szCs w:val="20"/>
-                <w:lang w:val="en-US"/>
-              </w:rPr>
-              <w:t>Message</w:t>
-            </w:r>
-            <w:r>
-              <w:rPr>
-                <w:rFonts w:ascii="Tahoma" w:eastAsia="Tahoma" w:hAnsi="Tahoma" w:cs="Tahoma"/>
-                <w:color w:val="FF0000"/>
-                <w:sz w:val="20"/>
-                <w:szCs w:val="20"/>
-                <w:lang w:val="en-US"/>
-              </w:rPr>
-              <w:t xml:space="preserve"> được</w:t>
+              </w:rPr>
+              <w:t>Không làm tính năng M</w:t>
+            </w:r>
+            <w:r>
+              <w:rPr>
+                <w:rFonts w:ascii="Tahoma" w:eastAsia="Tahoma" w:hAnsi="Tahoma" w:cs="Tahoma"/>
+                <w:color w:val="FF0000"/>
+                <w:sz w:val="20"/>
+                <w:szCs w:val="20"/>
+                <w:lang w:val="en-US"/>
+              </w:rPr>
+              <w:t>essage</w:t>
             </w:r>
           </w:p>
         </w:tc>
@@ -6262,13 +6251,14 @@
                 <w:rFonts w:ascii="Tahoma" w:eastAsia="Tahoma" w:hAnsi="Tahoma" w:cs="Tahoma"/>
                 <w:sz w:val="20"/>
                 <w:szCs w:val="20"/>
-              </w:rPr>
-            </w:pPr>
-            <w:r>
-              <w:t>Đã đăng ứng dụng và đ</w:t>
-            </w:r>
-            <w:r>
-              <w:t>ang chờ duyệt</w:t>
+                <w:lang w:val="en-US"/>
+              </w:rPr>
+            </w:pPr>
+            <w:r>
+              <w:rPr>
+                <w:lang w:val="en-US"/>
+              </w:rPr>
+              <w:t>Đã bị từ chối</w:t>
             </w:r>
           </w:p>
         </w:tc>
@@ -7060,7 +7050,7 @@
             </wp:anchor>
           </w:drawing>
         </mc:Choice>
-        <mc:Fallback xmlns:dgm="http://schemas.openxmlformats.org/drawingml/2006/diagram" xmlns:lc="http://schemas.openxmlformats.org/drawingml/2006/lockedCanvas" xmlns:c="http://schemas.openxmlformats.org/drawingml/2006/chart" xmlns:pic="http://schemas.openxmlformats.org/drawingml/2006/picture" xmlns:a="http://schemas.openxmlformats.org/drawingml/2006/main" xmlns:sl="http://schemas.openxmlformats.org/schemaLibrary/2006/main">
+        <mc:Fallback xmlns:sl="http://schemas.openxmlformats.org/schemaLibrary/2006/main" xmlns:a="http://schemas.openxmlformats.org/drawingml/2006/main" xmlns:pic="http://schemas.openxmlformats.org/drawingml/2006/picture" xmlns:c="http://schemas.openxmlformats.org/drawingml/2006/chart" xmlns:lc="http://schemas.openxmlformats.org/drawingml/2006/lockedCanvas" xmlns:dgm="http://schemas.openxmlformats.org/drawingml/2006/diagram">
           <w:drawing>
             <wp:anchor allowOverlap="1" behindDoc="0" distB="0" distT="0" distL="114300" distR="114300" hidden="0" layoutInCell="1" locked="0" relativeHeight="0" simplePos="0">
               <wp:simplePos x="0" y="0"/>
@@ -7234,7 +7224,7 @@
             </wp:anchor>
           </w:drawing>
         </mc:Choice>
-        <mc:Fallback xmlns:dgm="http://schemas.openxmlformats.org/drawingml/2006/diagram" xmlns:lc="http://schemas.openxmlformats.org/drawingml/2006/lockedCanvas" xmlns:c="http://schemas.openxmlformats.org/drawingml/2006/chart" xmlns:pic="http://schemas.openxmlformats.org/drawingml/2006/picture" xmlns:a="http://schemas.openxmlformats.org/drawingml/2006/main" xmlns:sl="http://schemas.openxmlformats.org/schemaLibrary/2006/main">
+        <mc:Fallback xmlns:sl="http://schemas.openxmlformats.org/schemaLibrary/2006/main" xmlns:a="http://schemas.openxmlformats.org/drawingml/2006/main" xmlns:pic="http://schemas.openxmlformats.org/drawingml/2006/picture" xmlns:c="http://schemas.openxmlformats.org/drawingml/2006/chart" xmlns:lc="http://schemas.openxmlformats.org/drawingml/2006/lockedCanvas" xmlns:dgm="http://schemas.openxmlformats.org/drawingml/2006/diagram">
           <w:drawing>
             <wp:anchor allowOverlap="1" behindDoc="0" distB="0" distT="0" distL="114300" distR="114300" hidden="0" layoutInCell="1" locked="0" relativeHeight="0" simplePos="0">
               <wp:simplePos x="0" y="0"/>

</xml_diff>